<commit_message>
Final part 4 edit
</commit_message>
<xml_diff>
--- a/NETLIST.docx
+++ b/NETLIST.docx
@@ -9,18 +9,18 @@
           <w:noProof/>
         </w:rPr>
         <w:drawing>
-          <wp:anchor distT="0" distB="0" distL="114300" distR="114300" simplePos="0" relativeHeight="251658240" behindDoc="0" locked="0" layoutInCell="1" allowOverlap="1" wp14:anchorId="721BF41C" wp14:editId="2F06370F">
+          <wp:anchor distT="0" distB="0" distL="114300" distR="114300" simplePos="0" relativeHeight="251658240" behindDoc="0" locked="0" layoutInCell="1" allowOverlap="1" wp14:anchorId="11AEBFAD" wp14:editId="0A5A3551">
             <wp:simplePos x="0" y="0"/>
-            <wp:positionH relativeFrom="column">
-              <wp:posOffset>-520700</wp:posOffset>
+            <wp:positionH relativeFrom="margin">
+              <wp:posOffset>-596900</wp:posOffset>
             </wp:positionH>
-            <wp:positionV relativeFrom="paragraph">
-              <wp:posOffset>0</wp:posOffset>
+            <wp:positionV relativeFrom="margin">
+              <wp:posOffset>-228600</wp:posOffset>
             </wp:positionV>
-            <wp:extent cx="9372600" cy="6174740"/>
-            <wp:effectExtent l="0" t="0" r="0" b="0"/>
+            <wp:extent cx="9771380" cy="6403340"/>
+            <wp:effectExtent l="0" t="0" r="7620" b="0"/>
             <wp:wrapSquare wrapText="bothSides"/>
-            <wp:docPr id="2" name="Picture 2" descr="NETLIST.PNG"/>
+            <wp:docPr id="3" name="Picture 3" descr="NETLIST.PNG"/>
             <wp:cNvGraphicFramePr>
               <a:graphicFrameLocks xmlns:a="http://schemas.openxmlformats.org/drawingml/2006/main" noChangeAspect="1"/>
             </wp:cNvGraphicFramePr>
@@ -28,7 +28,7 @@
               <a:graphicData uri="http://schemas.openxmlformats.org/drawingml/2006/picture">
                 <pic:pic xmlns:pic="http://schemas.openxmlformats.org/drawingml/2006/picture">
                   <pic:nvPicPr>
-                    <pic:cNvPr id="0" name="Picture 1" descr="NETLIST.PNG"/>
+                    <pic:cNvPr id="0" name="Picture 2" descr="NETLIST.PNG"/>
                     <pic:cNvPicPr>
                       <a:picLocks noChangeAspect="1" noChangeArrowheads="1"/>
                     </pic:cNvPicPr>
@@ -49,7 +49,7 @@
                   <pic:spPr bwMode="auto">
                     <a:xfrm>
                       <a:off x="0" y="0"/>
-                      <a:ext cx="9372600" cy="6174740"/>
+                      <a:ext cx="9771380" cy="6403340"/>
                     </a:xfrm>
                     <a:prstGeom prst="rect">
                       <a:avLst/>
@@ -62,10 +62,10 @@
                 </pic:pic>
               </a:graphicData>
             </a:graphic>
-            <wp14:sizeRelH relativeFrom="page">
+            <wp14:sizeRelH relativeFrom="margin">
               <wp14:pctWidth>0</wp14:pctWidth>
             </wp14:sizeRelH>
-            <wp14:sizeRelV relativeFrom="page">
+            <wp14:sizeRelV relativeFrom="margin">
               <wp14:pctHeight>0</wp14:pctHeight>
             </wp14:sizeRelV>
           </wp:anchor>

</xml_diff>